<commit_message>
started on making a PBI dashboard
</commit_message>
<xml_diff>
--- a/NguyenTran_FinalReport.docx
+++ b/NguyenTran_FinalReport.docx
@@ -216,7 +216,7 @@
         <w:rPr>
           <w:iCs/>
         </w:rPr>
-        <w:t xml:space="preserve">These chosen customers are defined </w:t>
+        <w:t xml:space="preserve">The chosen customers are defined </w:t>
       </w:r>
       <w:r>
         <w:rPr>
@@ -423,7 +423,19 @@
         <w:spacing w:line="240" w:lineRule="auto"/>
       </w:pPr>
       <w:r>
-        <w:t xml:space="preserve">Mass Customers and customers that work in the Entertainment industry </w:t>
+        <w:t xml:space="preserve">Mass </w:t>
+      </w:r>
+      <w:r>
+        <w:t>c</w:t>
+      </w:r>
+      <w:r>
+        <w:t xml:space="preserve">ustomers and </w:t>
+      </w:r>
+      <w:r>
+        <w:t>those</w:t>
+      </w:r>
+      <w:r>
+        <w:t xml:space="preserve"> that work in the Entertainment industry </w:t>
       </w:r>
       <w:r>
         <w:t xml:space="preserve">are </w:t>
@@ -445,21 +457,6 @@
         </w:rPr>
         <w:lastRenderedPageBreak/>
         <w:t>3. Dataset</w:t>
-      </w:r>
-    </w:p>
-    <w:p>
-      <w:pPr>
-        <w:spacing w:line="240" w:lineRule="auto"/>
-        <w:ind w:left="720"/>
-        <w:rPr>
-          <w:i/>
-        </w:rPr>
-      </w:pPr>
-      <w:r>
-        <w:rPr>
-          <w:i/>
-        </w:rPr>
-        <w:t>Describe briefly (1-2 paragraphs) the dataset you used in this project, including the data sources, how did you get the data (download the data or scrap data through web pages or API) and what the data is about.</w:t>
       </w:r>
     </w:p>
     <w:p>
@@ -549,7 +546,19 @@
         <w:rPr>
           <w:iCs/>
         </w:rPr>
-        <w:t>NewCustomerList is a list of new customers who have never had any transactional history with the business, and will be filtered for targeted marketing purposes.</w:t>
+        <w:t xml:space="preserve">NewCustomerList is a list of new customers who have never had any transactional history with the </w:t>
+      </w:r>
+      <w:r>
+        <w:rPr>
+          <w:iCs/>
+        </w:rPr>
+        <w:t>business and</w:t>
+      </w:r>
+      <w:r>
+        <w:rPr>
+          <w:iCs/>
+        </w:rPr>
+        <w:t xml:space="preserve"> will be filtered for targeted marketing purposes.</w:t>
       </w:r>
     </w:p>
     <w:p>
@@ -641,7 +650,19 @@
         <w:t xml:space="preserve">otential class imbalance problem. </w:t>
       </w:r>
       <w:r>
-        <w:t>Thus, we will omit these customers from training.</w:t>
+        <w:t>Thus, we omi</w:t>
+      </w:r>
+      <w:r>
+        <w:t>t</w:t>
+      </w:r>
+      <w:r>
+        <w:t>t</w:t>
+      </w:r>
+      <w:r>
+        <w:t>ed</w:t>
+      </w:r>
+      <w:r>
+        <w:t xml:space="preserve"> these customers from training.</w:t>
       </w:r>
     </w:p>
     <w:p>
@@ -758,7 +779,19 @@
         <w:t>The 508 with missing 2017 transactions s</w:t>
       </w:r>
       <w:r>
-        <w:t>eems to be two populations of customers: those who have made less than average bike purchases, and those who have made more than the average.</w:t>
+        <w:t>eems to be two populations of customers: those who have made less than average bike purchases</w:t>
+      </w:r>
+      <w:r>
+        <w:t xml:space="preserve"> (&lt; 50)</w:t>
+      </w:r>
+      <w:r>
+        <w:t>, and those who have made more than the average</w:t>
+      </w:r>
+      <w:r>
+        <w:t xml:space="preserve"> (&gt; 50)</w:t>
+      </w:r>
+      <w:r>
+        <w:t>.</w:t>
       </w:r>
     </w:p>
     <w:p>
@@ -1091,7 +1124,7 @@
         </w:rPr>
         <w:lastRenderedPageBreak/>
         <w:drawing>
-          <wp:inline distT="0" distB="0" distL="0" distR="0" wp14:anchorId="7DE6C211" wp14:editId="225899FE">
+          <wp:inline distT="0" distB="0" distL="0" distR="0" wp14:anchorId="7DE6C211" wp14:editId="3363908B">
             <wp:extent cx="5943600" cy="4636770"/>
             <wp:effectExtent l="0" t="0" r="0" b="0"/>
             <wp:docPr id="669495551" name="Picture 8" descr="A graph of a graph&#10;&#10;Description automatically generated with medium confidence"/>
@@ -1795,9 +1828,9 @@
           <w:noProof/>
         </w:rPr>
         <w:drawing>
-          <wp:inline distT="0" distB="0" distL="0" distR="0" wp14:anchorId="483F4017" wp14:editId="7B5C6340">
-            <wp:extent cx="4708479" cy="3138986"/>
-            <wp:effectExtent l="0" t="0" r="0" b="4445"/>
+          <wp:inline distT="0" distB="0" distL="0" distR="0" wp14:anchorId="483F4017" wp14:editId="674BB6CC">
+            <wp:extent cx="4937760" cy="3291840"/>
+            <wp:effectExtent l="0" t="0" r="0" b="3810"/>
             <wp:docPr id="553691540" name="Picture 18" descr="A chart of a graph&#10;&#10;Description automatically generated with medium confidence"/>
             <wp:cNvGraphicFramePr>
               <a:graphicFrameLocks xmlns:a="http://schemas.openxmlformats.org/drawingml/2006/main" noChangeAspect="1"/>
@@ -1824,7 +1857,7 @@
                   <pic:spPr>
                     <a:xfrm>
                       <a:off x="0" y="0"/>
-                      <a:ext cx="4722212" cy="3148141"/>
+                      <a:ext cx="4962801" cy="3308534"/>
                     </a:xfrm>
                     <a:prstGeom prst="rect">
                       <a:avLst/>
@@ -1848,19 +1881,7 @@
         <w:rPr>
           <w:bCs/>
         </w:rPr>
-        <w:t xml:space="preserve">The Health industry has the most proportion of High-Value customers. Meanwhile, Financial Services has the most </w:t>
-      </w:r>
-      <w:r>
-        <w:rPr>
-          <w:bCs/>
-        </w:rPr>
-        <w:t>proportion of</w:t>
-      </w:r>
-      <w:r>
-        <w:rPr>
-          <w:bCs/>
-        </w:rPr>
-        <w:t xml:space="preserve"> Low-Value customers.</w:t>
+        <w:t>The Health industry has the most proportion of High-Value customers. Meanwhile, Financial Services has the most proportion of Low-Value customers.</w:t>
       </w:r>
     </w:p>
     <w:p>
@@ -1877,7 +1898,7 @@
         </w:rPr>
         <w:lastRenderedPageBreak/>
         <w:drawing>
-          <wp:inline distT="0" distB="0" distL="0" distR="0" wp14:anchorId="1698B0D4" wp14:editId="394CBEED">
+          <wp:inline distT="0" distB="0" distL="0" distR="0" wp14:anchorId="1698B0D4" wp14:editId="0D7E1456">
             <wp:extent cx="5943600" cy="5323205"/>
             <wp:effectExtent l="0" t="0" r="0" b="0"/>
             <wp:docPr id="1999478725" name="Picture 17" descr="A screenshot of a computer screen&#10;&#10;Description automatically generated"/>
@@ -1991,80 +2012,6 @@
           <w:b/>
         </w:rPr>
         <w:t>Performance</w:t>
-      </w:r>
-    </w:p>
-    <w:p>
-      <w:pPr>
-        <w:spacing w:line="240" w:lineRule="auto"/>
-        <w:ind w:left="720"/>
-        <w:rPr>
-          <w:i/>
-        </w:rPr>
-      </w:pPr>
-      <w:r>
-        <w:rPr>
-          <w:i/>
-        </w:rPr>
-        <w:t xml:space="preserve">Or you can report the models and results here; and include your </w:t>
-      </w:r>
-      <w:proofErr w:type="spellStart"/>
-      <w:r>
-        <w:rPr>
-          <w:b/>
-          <w:bCs/>
-          <w:i/>
-        </w:rPr>
-        <w:t>rmd</w:t>
-      </w:r>
-      <w:proofErr w:type="spellEnd"/>
-      <w:r>
-        <w:rPr>
-          <w:b/>
-          <w:bCs/>
-          <w:i/>
-        </w:rPr>
-        <w:t xml:space="preserve"> or r</w:t>
-      </w:r>
-      <w:r>
-        <w:rPr>
-          <w:i/>
-        </w:rPr>
-        <w:t xml:space="preserve"> file in the final submission. </w:t>
-      </w:r>
-    </w:p>
-    <w:p>
-      <w:pPr>
-        <w:spacing w:line="240" w:lineRule="auto"/>
-        <w:ind w:left="720"/>
-        <w:rPr>
-          <w:i/>
-        </w:rPr>
-      </w:pPr>
-      <w:r>
-        <w:rPr>
-          <w:i/>
-        </w:rPr>
-        <w:t>You can choose to build supervised models or unsupervised models.</w:t>
-      </w:r>
-      <w:r>
-        <w:rPr>
-          <w:i/>
-        </w:rPr>
-        <w:t xml:space="preserve"> </w:t>
-      </w:r>
-      <w:r>
-        <w:rPr>
-          <w:b/>
-          <w:bCs/>
-          <w:i/>
-        </w:rPr>
-        <w:t>Build at least three different models</w:t>
-      </w:r>
-      <w:r>
-        <w:rPr>
-          <w:i/>
-        </w:rPr>
-        <w:t xml:space="preserve">. For each model you built, add several sentences to describe what you find, how to evaluate the model and what is the model performance. </w:t>
       </w:r>
     </w:p>
     <w:p>
@@ -2444,6 +2391,12 @@
       </w:r>
     </w:p>
     <w:p>
+      <w:r>
+        <w:t>Our final model predicted a lot of new customers as Low-Value.</w:t>
+      </w:r>
+    </w:p>
+    <w:p/>
+    <w:p>
       <w:pPr>
         <w:rPr>
           <w:b/>
@@ -2536,10 +2489,13 @@
         <w:t>Or</w:t>
       </w:r>
       <w:r>
-        <w:t xml:space="preserve"> the New Customer</w:t>
-      </w:r>
-      <w:r>
-        <w:t xml:space="preserve">s  have </w:t>
+        <w:t xml:space="preserve"> the New </w:t>
+      </w:r>
+      <w:r>
+        <w:t>Customers have</w:t>
+      </w:r>
+      <w:r>
+        <w:t xml:space="preserve"> </w:t>
       </w:r>
       <w:r>
         <w:t>some different characteristics not accounted for.</w:t>
@@ -5040,6 +4996,7 @@
   <w:style w:type="character" w:default="1" w:styleId="DefaultParagraphFont">
     <w:name w:val="Default Paragraph Font"/>
     <w:uiPriority w:val="1"/>
+    <w:semiHidden/>
     <w:unhideWhenUsed/>
   </w:style>
   <w:style w:type="table" w:default="1" w:styleId="TableNormal">
@@ -5386,6 +5343,7 @@
     <w:rsid w:val="00122151"/>
     <w:rsid w:val="00262023"/>
     <w:rsid w:val="002B4349"/>
+    <w:rsid w:val="0050755C"/>
     <w:rsid w:val="005174A0"/>
     <w:rsid w:val="00533C03"/>
     <w:rsid w:val="0055265B"/>

</xml_diff>